<commit_message>
modified:   How to achieve load balancer high availability in CCS.docx 	modified:   docker_haproxy.txt
</commit_message>
<xml_diff>
--- a/How to achieve load balancer high availability in CCS.docx
+++ b/How to achieve load balancer high availability in CCS.docx
@@ -12,6 +12,15 @@
     </w:p>
     <w:sdt>
       <w:sdtPr>
+        <w:rPr>
+          <w:rFonts w:asciiTheme="minorHAnsi" w:eastAsiaTheme="minorEastAsia" w:hAnsiTheme="minorHAnsi" w:cstheme="minorBidi"/>
+          <w:b w:val="0"/>
+          <w:bCs w:val="0"/>
+          <w:color w:val="auto"/>
+          <w:sz w:val="22"/>
+          <w:szCs w:val="22"/>
+          <w:lang w:eastAsia="zh-CN"/>
+        </w:rPr>
         <w:id w:val="779307981"/>
         <w:docPartObj>
           <w:docPartGallery w:val="Table of Contents"/>
@@ -20,12 +29,7 @@
       </w:sdtPr>
       <w:sdtEndPr>
         <w:rPr>
-          <w:rFonts w:asciiTheme="minorHAnsi" w:eastAsiaTheme="minorEastAsia" w:hAnsiTheme="minorHAnsi" w:cstheme="minorBidi"/>
           <w:noProof/>
-          <w:color w:val="auto"/>
-          <w:sz w:val="22"/>
-          <w:szCs w:val="22"/>
-          <w:lang w:eastAsia="zh-CN"/>
         </w:rPr>
       </w:sdtEndPr>
       <w:sdtContent>
@@ -56,7 +60,7 @@
           <w:r>
             <w:fldChar w:fldCharType="separate"/>
           </w:r>
-          <w:hyperlink w:anchor="_Toc400372391" w:history="1">
+          <w:hyperlink w:anchor="_Toc400453988" w:history="1">
             <w:r>
               <w:rPr>
                 <w:rStyle w:val="Hyperlink"/>
@@ -83,7 +87,7 @@
                 <w:noProof/>
                 <w:webHidden/>
               </w:rPr>
-              <w:instrText xml:space="preserve"> PAGEREF _Toc400372391 \h </w:instrText>
+              <w:instrText xml:space="preserve"> PAGEREF _Toc400453988 \h </w:instrText>
             </w:r>
             <w:r>
               <w:rPr>
@@ -124,7 +128,7 @@
               <w:noProof/>
             </w:rPr>
           </w:pPr>
-          <w:hyperlink w:anchor="_Toc400372392" w:history="1">
+          <w:hyperlink w:anchor="_Toc400453989" w:history="1">
             <w:r>
               <w:rPr>
                 <w:rStyle w:val="Hyperlink"/>
@@ -151,7 +155,7 @@
                 <w:noProof/>
                 <w:webHidden/>
               </w:rPr>
-              <w:instrText xml:space="preserve"> PAGEREF _Toc400372392 \h </w:instrText>
+              <w:instrText xml:space="preserve"> PAGEREF _Toc400453989 \h </w:instrText>
             </w:r>
             <w:r>
               <w:rPr>
@@ -192,7 +196,7 @@
               <w:noProof/>
             </w:rPr>
           </w:pPr>
-          <w:hyperlink w:anchor="_Toc400372393" w:history="1">
+          <w:hyperlink w:anchor="_Toc400453990" w:history="1">
             <w:r>
               <w:rPr>
                 <w:rStyle w:val="Hyperlink"/>
@@ -219,7 +223,7 @@
                 <w:noProof/>
                 <w:webHidden/>
               </w:rPr>
-              <w:instrText xml:space="preserve"> PAGEREF _Toc400372393 \h </w:instrText>
+              <w:instrText xml:space="preserve"> PAGEREF _Toc400453990 \h </w:instrText>
             </w:r>
             <w:r>
               <w:rPr>
@@ -260,7 +264,7 @@
               <w:noProof/>
             </w:rPr>
           </w:pPr>
-          <w:hyperlink w:anchor="_Toc400372394" w:history="1">
+          <w:hyperlink w:anchor="_Toc400453991" w:history="1">
             <w:r>
               <w:rPr>
                 <w:rStyle w:val="Hyperlink"/>
@@ -287,7 +291,7 @@
                 <w:noProof/>
                 <w:webHidden/>
               </w:rPr>
-              <w:instrText xml:space="preserve"> PAGEREF _Toc400372394 \h </w:instrText>
+              <w:instrText xml:space="preserve"> PAGEREF _Toc400453991 \h </w:instrText>
             </w:r>
             <w:r>
               <w:rPr>
@@ -328,7 +332,7 @@
               <w:noProof/>
             </w:rPr>
           </w:pPr>
-          <w:hyperlink w:anchor="_Toc400372395" w:history="1">
+          <w:hyperlink w:anchor="_Toc400453992" w:history="1">
             <w:r>
               <w:rPr>
                 <w:rStyle w:val="Hyperlink"/>
@@ -355,7 +359,7 @@
                 <w:noProof/>
                 <w:webHidden/>
               </w:rPr>
-              <w:instrText xml:space="preserve"> PAGEREF _Toc400372395 \h </w:instrText>
+              <w:instrText xml:space="preserve"> PAGEREF _Toc400453992 \h </w:instrText>
             </w:r>
             <w:r>
               <w:rPr>
@@ -375,7 +379,7 @@
                 <w:noProof/>
                 <w:webHidden/>
               </w:rPr>
-              <w:t>2</w:t>
+              <w:t>3</w:t>
             </w:r>
             <w:r>
               <w:rPr>
@@ -396,7 +400,7 @@
               <w:noProof/>
             </w:rPr>
           </w:pPr>
-          <w:hyperlink w:anchor="_Toc400372396" w:history="1">
+          <w:hyperlink w:anchor="_Toc400453993" w:history="1">
             <w:r>
               <w:rPr>
                 <w:rStyle w:val="Hyperlink"/>
@@ -423,7 +427,7 @@
                 <w:noProof/>
                 <w:webHidden/>
               </w:rPr>
-              <w:instrText xml:space="preserve"> PAGEREF _Toc400372396 \h </w:instrText>
+              <w:instrText xml:space="preserve"> PAGEREF _Toc400453993 \h </w:instrText>
             </w:r>
             <w:r>
               <w:rPr>
@@ -443,7 +447,7 @@
                 <w:noProof/>
                 <w:webHidden/>
               </w:rPr>
-              <w:t>2</w:t>
+              <w:t>3</w:t>
             </w:r>
             <w:r>
               <w:rPr>
@@ -464,7 +468,7 @@
               <w:noProof/>
             </w:rPr>
           </w:pPr>
-          <w:hyperlink w:anchor="_Toc400372397" w:history="1">
+          <w:hyperlink w:anchor="_Toc400453994" w:history="1">
             <w:r>
               <w:rPr>
                 <w:rStyle w:val="Hyperlink"/>
@@ -491,7 +495,7 @@
                 <w:noProof/>
                 <w:webHidden/>
               </w:rPr>
-              <w:instrText xml:space="preserve"> PAGEREF _Toc400372397 \h </w:instrText>
+              <w:instrText xml:space="preserve"> PAGEREF _Toc400453994 \h </w:instrText>
             </w:r>
             <w:r>
               <w:rPr>
@@ -532,7 +536,7 @@
               <w:noProof/>
             </w:rPr>
           </w:pPr>
-          <w:hyperlink w:anchor="_Toc400372398" w:history="1">
+          <w:hyperlink w:anchor="_Toc400453995" w:history="1">
             <w:r>
               <w:rPr>
                 <w:rStyle w:val="Hyperlink"/>
@@ -559,7 +563,7 @@
                 <w:noProof/>
                 <w:webHidden/>
               </w:rPr>
-              <w:instrText xml:space="preserve"> PAGEREF _Toc400372398 \h </w:instrText>
+              <w:instrText xml:space="preserve"> PAGEREF _Toc400453995 \h </w:instrText>
             </w:r>
             <w:r>
               <w:rPr>
@@ -600,7 +604,7 @@
               <w:noProof/>
             </w:rPr>
           </w:pPr>
-          <w:hyperlink w:anchor="_Toc400372399" w:history="1">
+          <w:hyperlink w:anchor="_Toc400453996" w:history="1">
             <w:r>
               <w:rPr>
                 <w:rStyle w:val="Hyperlink"/>
@@ -627,7 +631,7 @@
                 <w:noProof/>
                 <w:webHidden/>
               </w:rPr>
-              <w:instrText xml:space="preserve"> PAGEREF _Toc400372399 \h </w:instrText>
+              <w:instrText xml:space="preserve"> PAGEREF _Toc400453996 \h </w:instrText>
             </w:r>
             <w:r>
               <w:rPr>
@@ -668,7 +672,7 @@
               <w:noProof/>
             </w:rPr>
           </w:pPr>
-          <w:hyperlink w:anchor="_Toc400372400" w:history="1">
+          <w:hyperlink w:anchor="_Toc400453997" w:history="1">
             <w:r>
               <w:rPr>
                 <w:rStyle w:val="Hyperlink"/>
@@ -695,7 +699,7 @@
                 <w:noProof/>
                 <w:webHidden/>
               </w:rPr>
-              <w:instrText xml:space="preserve"> PAGEREF _Toc400372400 \h </w:instrText>
+              <w:instrText xml:space="preserve"> PAGEREF _Toc400453997 \h </w:instrText>
             </w:r>
             <w:r>
               <w:rPr>
@@ -736,7 +740,7 @@
               <w:noProof/>
             </w:rPr>
           </w:pPr>
-          <w:hyperlink w:anchor="_Toc400372401" w:history="1">
+          <w:hyperlink w:anchor="_Toc400453998" w:history="1">
             <w:r>
               <w:rPr>
                 <w:rStyle w:val="Hyperlink"/>
@@ -763,7 +767,7 @@
                 <w:noProof/>
                 <w:webHidden/>
               </w:rPr>
-              <w:instrText xml:space="preserve"> PAGEREF _Toc400372401 \h </w:instrText>
+              <w:instrText xml:space="preserve"> PAGEREF _Toc400453998 \h </w:instrText>
             </w:r>
             <w:r>
               <w:rPr>
@@ -783,7 +787,7 @@
                 <w:noProof/>
                 <w:webHidden/>
               </w:rPr>
-              <w:t>3</w:t>
+              <w:t>4</w:t>
             </w:r>
             <w:r>
               <w:rPr>
@@ -804,7 +808,7 @@
               <w:noProof/>
             </w:rPr>
           </w:pPr>
-          <w:hyperlink w:anchor="_Toc400372402" w:history="1">
+          <w:hyperlink w:anchor="_Toc400453999" w:history="1">
             <w:r>
               <w:rPr>
                 <w:rStyle w:val="Hyperlink"/>
@@ -831,7 +835,7 @@
                 <w:noProof/>
                 <w:webHidden/>
               </w:rPr>
-              <w:instrText xml:space="preserve"> PAGEREF _Toc400372402 \h </w:instrText>
+              <w:instrText xml:space="preserve"> PAGEREF _Toc400453999 \h </w:instrText>
             </w:r>
             <w:r>
               <w:rPr>
@@ -872,13 +876,27 @@
               <w:noProof/>
             </w:rPr>
           </w:pPr>
-          <w:hyperlink w:anchor="_Toc400372403" w:history="1">
+          <w:hyperlink w:anchor="_Toc400454000" w:history="1">
             <w:r>
               <w:rPr>
                 <w:rStyle w:val="Hyperlink"/>
                 <w:noProof/>
               </w:rPr>
-              <w:t>Slave</w:t>
+              <w:t>Back</w:t>
+            </w:r>
+            <w:r>
+              <w:rPr>
+                <w:rStyle w:val="Hyperlink"/>
+                <w:noProof/>
+              </w:rPr>
+              <w:t>u</w:t>
+            </w:r>
+            <w:r>
+              <w:rPr>
+                <w:rStyle w:val="Hyperlink"/>
+                <w:noProof/>
+              </w:rPr>
+              <w:t>p</w:t>
             </w:r>
             <w:r>
               <w:rPr>
@@ -899,7 +917,7 @@
                 <w:noProof/>
                 <w:webHidden/>
               </w:rPr>
-              <w:instrText xml:space="preserve"> PAGEREF _Toc400372403 \h </w:instrText>
+              <w:instrText xml:space="preserve"> PAGEREF _Toc400454000 \h </w:instrText>
             </w:r>
             <w:r>
               <w:rPr>
@@ -919,7 +937,7 @@
                 <w:noProof/>
                 <w:webHidden/>
               </w:rPr>
-              <w:t>4</w:t>
+              <w:t>5</w:t>
             </w:r>
             <w:r>
               <w:rPr>
@@ -940,7 +958,7 @@
               <w:noProof/>
             </w:rPr>
           </w:pPr>
-          <w:hyperlink w:anchor="_Toc400372404" w:history="1">
+          <w:hyperlink w:anchor="_Toc400454001" w:history="1">
             <w:r>
               <w:rPr>
                 <w:rStyle w:val="Hyperlink"/>
@@ -967,7 +985,7 @@
                 <w:noProof/>
                 <w:webHidden/>
               </w:rPr>
-              <w:instrText xml:space="preserve"> PAGEREF _Toc400372404 \h </w:instrText>
+              <w:instrText xml:space="preserve"> PAGEREF _Toc400454001 \h </w:instrText>
             </w:r>
             <w:r>
               <w:rPr>
@@ -1014,7 +1032,7 @@
       <w:pPr>
         <w:pStyle w:val="Heading1"/>
       </w:pPr>
-      <w:bookmarkStart w:id="0" w:name="_Toc400372391"/>
+      <w:bookmarkStart w:id="0" w:name="_Toc400453988"/>
       <w:r>
         <w:t>Objective</w:t>
       </w:r>
@@ -1029,7 +1047,7 @@
       <w:pPr>
         <w:pStyle w:val="Heading1"/>
       </w:pPr>
-      <w:bookmarkStart w:id="1" w:name="_Toc400372392"/>
+      <w:bookmarkStart w:id="1" w:name="_Toc400453989"/>
       <w:r>
         <w:t>Overview</w:t>
       </w:r>
@@ -1080,6 +1098,9 @@
     <w:p/>
     <w:p>
       <w:r>
+        <w:rPr>
+          <w:noProof/>
+        </w:rPr>
         <mc:AlternateContent>
           <mc:Choice Requires="wpg">
             <w:drawing>
@@ -2623,7 +2644,7 @@
       <w:pPr>
         <w:pStyle w:val="Heading1"/>
       </w:pPr>
-      <w:bookmarkStart w:id="2" w:name="_Toc400372393"/>
+      <w:bookmarkStart w:id="2" w:name="_Toc400453990"/>
       <w:r>
         <w:t>Assumption</w:t>
       </w:r>
@@ -2662,7 +2683,7 @@
       <w:pPr>
         <w:pStyle w:val="Heading1"/>
       </w:pPr>
-      <w:bookmarkStart w:id="3" w:name="_Toc400372394"/>
+      <w:bookmarkStart w:id="3" w:name="_Toc400453991"/>
       <w:r>
         <w:t xml:space="preserve">Introduction to </w:t>
       </w:r>
@@ -2696,8 +2717,9 @@
       <w:pPr>
         <w:pStyle w:val="Heading1"/>
       </w:pPr>
-      <w:bookmarkStart w:id="4" w:name="_Toc400372395"/>
-      <w:r>
+      <w:bookmarkStart w:id="4" w:name="_Toc400453992"/>
+      <w:r>
+        <w:lastRenderedPageBreak/>
         <w:t>Implementation</w:t>
       </w:r>
       <w:bookmarkEnd w:id="4"/>
@@ -2706,12 +2728,9 @@
       <w:pPr>
         <w:pStyle w:val="Heading2"/>
       </w:pPr>
-      <w:bookmarkStart w:id="5" w:name="_Toc400372396"/>
-      <w:r>
-        <w:t>I</w:t>
-      </w:r>
-      <w:r>
-        <w:t xml:space="preserve">nstall </w:t>
+      <w:bookmarkStart w:id="5" w:name="_Toc400453993"/>
+      <w:r>
+        <w:t xml:space="preserve">Install </w:t>
       </w:r>
       <w:proofErr w:type="spellStart"/>
       <w:r>
@@ -2746,7 +2765,7 @@
       <w:pPr>
         <w:pStyle w:val="Heading2"/>
       </w:pPr>
-      <w:bookmarkStart w:id="6" w:name="_Toc400372397"/>
+      <w:bookmarkStart w:id="6" w:name="_Toc400453994"/>
       <w:r>
         <w:t>B</w:t>
       </w:r>
@@ -2773,10 +2792,7 @@
       </w:r>
       <w:proofErr w:type="spellEnd"/>
       <w:r>
-        <w:t xml:space="preserve"> of both </w:t>
-      </w:r>
-      <w:r>
-        <w:t>servers, define the following line:</w:t>
+        <w:t xml:space="preserve"> of both servers, define the following line:</w:t>
       </w:r>
     </w:p>
     <w:p>
@@ -2784,7 +2800,6 @@
         <w:rPr>
           <w:highlight w:val="yellow"/>
         </w:rPr>
-        <w:lastRenderedPageBreak/>
         <w:t>net.ipv4.ip_nonlocal_bind=1</w:t>
       </w:r>
     </w:p>
@@ -2827,7 +2842,7 @@
       <w:pPr>
         <w:pStyle w:val="Heading2"/>
       </w:pPr>
-      <w:bookmarkStart w:id="7" w:name="_Toc400372398"/>
+      <w:bookmarkStart w:id="7" w:name="_Toc400453995"/>
       <w:r>
         <w:t>Create a</w:t>
       </w:r>
@@ -2950,15 +2965,9 @@
       <w:pPr>
         <w:pStyle w:val="Heading2"/>
       </w:pPr>
-      <w:bookmarkStart w:id="8" w:name="_Toc400372399"/>
-      <w:r>
-        <w:t>A</w:t>
-      </w:r>
-      <w:r>
-        <w:t xml:space="preserve">ssign a floating IP </w:t>
-      </w:r>
-      <w:r>
-        <w:t>to the VIP port</w:t>
+      <w:bookmarkStart w:id="8" w:name="_Toc400453996"/>
+      <w:r>
+        <w:t>Assign a floating IP to the VIP port</w:t>
       </w:r>
       <w:bookmarkEnd w:id="8"/>
     </w:p>
@@ -2973,10 +2982,7 @@
       </w:r>
       <w:proofErr w:type="spellStart"/>
       <w:r>
-        <w:t>f</w:t>
-      </w:r>
-      <w:r>
-        <w:t>loatingip</w:t>
+        <w:t>floatingip</w:t>
       </w:r>
       <w:proofErr w:type="spellEnd"/>
       <w:r>
@@ -2984,10 +2990,7 @@
       </w:r>
       <w:proofErr w:type="spellStart"/>
       <w:r>
-        <w:t>vip_port</w:t>
-      </w:r>
-      <w:r>
-        <w:t>_id</w:t>
+        <w:t>vip_port_id</w:t>
       </w:r>
       <w:proofErr w:type="spellEnd"/>
       <w:r>
@@ -3032,7 +3035,7 @@
       <w:pPr>
         <w:pStyle w:val="Heading2"/>
       </w:pPr>
-      <w:bookmarkStart w:id="9" w:name="_Toc400372400"/>
+      <w:bookmarkStart w:id="9" w:name="_Toc400453997"/>
       <w:r>
         <w:t>Allow VRRP</w:t>
       </w:r>
@@ -3154,8 +3157,9 @@
       <w:pPr>
         <w:pStyle w:val="Heading1"/>
       </w:pPr>
-      <w:bookmarkStart w:id="10" w:name="_Toc400372401"/>
-      <w:r>
+      <w:bookmarkStart w:id="10" w:name="_Toc400453998"/>
+      <w:r>
+        <w:lastRenderedPageBreak/>
         <w:t>Config</w:t>
       </w:r>
       <w:r>
@@ -3221,7 +3225,7 @@
       <w:pPr>
         <w:pStyle w:val="Heading2"/>
       </w:pPr>
-      <w:bookmarkStart w:id="11" w:name="_Toc400372402"/>
+      <w:bookmarkStart w:id="11" w:name="_Toc400453999"/>
       <w:r>
         <w:t>Master</w:t>
       </w:r>
@@ -3258,7 +3262,626 @@
         <w:rPr>
           <w:rStyle w:val="Strong"/>
         </w:rPr>
+        <w:t xml:space="preserve">  </w:t>
+      </w:r>
+      <w:proofErr w:type="spellStart"/>
+      <w:r>
+        <w:rPr>
+          <w:rStyle w:val="Strong"/>
+        </w:rPr>
+        <w:t>router_id</w:t>
+      </w:r>
+      <w:proofErr w:type="spellEnd"/>
+      <w:r>
+        <w:rPr>
+          <w:rStyle w:val="Strong"/>
+        </w:rPr>
+        <w:t xml:space="preserve"> </w:t>
+      </w:r>
+      <w:proofErr w:type="gramStart"/>
+      <w:r>
+        <w:rPr>
+          <w:rStyle w:val="Strong"/>
+          <w:highlight w:val="yellow"/>
+        </w:rPr>
+        <w:t>ub3</w:t>
+      </w:r>
+      <w:r>
+        <w:rPr>
+          <w:rStyle w:val="Strong"/>
+        </w:rPr>
+        <w:t xml:space="preserve">  #</w:t>
+      </w:r>
+      <w:proofErr w:type="gramEnd"/>
+      <w:r>
+        <w:rPr>
+          <w:rStyle w:val="Strong"/>
+        </w:rPr>
+        <w:t xml:space="preserve"> can be host name</w:t>
+      </w:r>
+    </w:p>
+    <w:p>
+      <w:pPr>
+        <w:rPr>
+          <w:rStyle w:val="Strong"/>
+        </w:rPr>
+      </w:pPr>
+      <w:r>
+        <w:rPr>
+          <w:rStyle w:val="Strong"/>
+        </w:rPr>
+        <w:t>}</w:t>
+      </w:r>
+    </w:p>
+    <w:p>
+      <w:pPr>
+        <w:rPr>
+          <w:rStyle w:val="Strong"/>
+        </w:rPr>
+      </w:pPr>
+      <w:proofErr w:type="spellStart"/>
+      <w:proofErr w:type="gramStart"/>
+      <w:r>
+        <w:rPr>
+          <w:rStyle w:val="Strong"/>
+        </w:rPr>
+        <w:t>vrrp_script</w:t>
+      </w:r>
+      <w:proofErr w:type="spellEnd"/>
+      <w:proofErr w:type="gramEnd"/>
+      <w:r>
+        <w:rPr>
+          <w:rStyle w:val="Strong"/>
+        </w:rPr>
+        <w:t xml:space="preserve"> </w:t>
+      </w:r>
+      <w:proofErr w:type="spellStart"/>
+      <w:r>
+        <w:rPr>
+          <w:rStyle w:val="Strong"/>
+        </w:rPr>
+        <w:t>haproxy</w:t>
+      </w:r>
+      <w:proofErr w:type="spellEnd"/>
+      <w:r>
+        <w:rPr>
+          <w:rStyle w:val="Strong"/>
+        </w:rPr>
+        <w:t xml:space="preserve"> {</w:t>
+      </w:r>
+    </w:p>
+    <w:p>
+      <w:pPr>
+        <w:rPr>
+          <w:rStyle w:val="Strong"/>
+        </w:rPr>
+      </w:pPr>
+      <w:r>
+        <w:rPr>
+          <w:rStyle w:val="Strong"/>
+        </w:rPr>
+        <w:t xml:space="preserve">  </w:t>
+      </w:r>
+      <w:proofErr w:type="gramStart"/>
+      <w:r>
+        <w:rPr>
+          <w:rStyle w:val="Strong"/>
+        </w:rPr>
+        <w:t>script</w:t>
+      </w:r>
+      <w:proofErr w:type="gramEnd"/>
+      <w:r>
+        <w:rPr>
+          <w:rStyle w:val="Strong"/>
+        </w:rPr>
+        <w:t xml:space="preserve"> "</w:t>
+      </w:r>
+      <w:proofErr w:type="spellStart"/>
+      <w:r>
+        <w:rPr>
+          <w:rStyle w:val="Strong"/>
+        </w:rPr>
+        <w:t>killall</w:t>
+      </w:r>
+      <w:proofErr w:type="spellEnd"/>
+      <w:r>
+        <w:rPr>
+          <w:rStyle w:val="Strong"/>
+        </w:rPr>
+        <w:t xml:space="preserve"> -0 </w:t>
+      </w:r>
+      <w:proofErr w:type="spellStart"/>
+      <w:r>
+        <w:rPr>
+          <w:rStyle w:val="Strong"/>
+        </w:rPr>
+        <w:t>haproxy</w:t>
+      </w:r>
+      <w:proofErr w:type="spellEnd"/>
+      <w:r>
+        <w:rPr>
+          <w:rStyle w:val="Strong"/>
+        </w:rPr>
+        <w:t>"</w:t>
+      </w:r>
+    </w:p>
+    <w:p>
+      <w:pPr>
+        <w:rPr>
+          <w:rStyle w:val="Strong"/>
+        </w:rPr>
+      </w:pPr>
+      <w:r>
+        <w:rPr>
+          <w:rStyle w:val="Strong"/>
+        </w:rPr>
+        <w:t xml:space="preserve">  </w:t>
+      </w:r>
+      <w:proofErr w:type="gramStart"/>
+      <w:r>
+        <w:rPr>
+          <w:rStyle w:val="Strong"/>
+        </w:rPr>
+        <w:t>interval</w:t>
+      </w:r>
+      <w:proofErr w:type="gramEnd"/>
+      <w:r>
+        <w:rPr>
+          <w:rStyle w:val="Strong"/>
+        </w:rPr>
+        <w:t xml:space="preserve"> 2</w:t>
+      </w:r>
+    </w:p>
+    <w:p>
+      <w:pPr>
+        <w:rPr>
+          <w:rStyle w:val="Strong"/>
+        </w:rPr>
+      </w:pPr>
+      <w:r>
+        <w:rPr>
+          <w:rStyle w:val="Strong"/>
+        </w:rPr>
+        <w:t xml:space="preserve">  </w:t>
+      </w:r>
+      <w:proofErr w:type="gramStart"/>
+      <w:r>
+        <w:rPr>
+          <w:rStyle w:val="Strong"/>
+        </w:rPr>
+        <w:t>weight</w:t>
+      </w:r>
+      <w:proofErr w:type="gramEnd"/>
+      <w:r>
+        <w:rPr>
+          <w:rStyle w:val="Strong"/>
+        </w:rPr>
+        <w:t xml:space="preserve"> 2</w:t>
+      </w:r>
+    </w:p>
+    <w:p>
+      <w:pPr>
+        <w:rPr>
+          <w:rStyle w:val="Strong"/>
+        </w:rPr>
+      </w:pPr>
+      <w:r>
+        <w:rPr>
+          <w:rStyle w:val="Strong"/>
+        </w:rPr>
+        <w:t>}</w:t>
+      </w:r>
+    </w:p>
+    <w:p>
+      <w:pPr>
+        <w:rPr>
+          <w:rStyle w:val="Strong"/>
+        </w:rPr>
+      </w:pPr>
+      <w:proofErr w:type="spellStart"/>
+      <w:r>
+        <w:rPr>
+          <w:rStyle w:val="Strong"/>
+        </w:rPr>
+        <w:t>vrrp_instance</w:t>
+      </w:r>
+      <w:proofErr w:type="spellEnd"/>
+      <w:r>
+        <w:rPr>
+          <w:rStyle w:val="Strong"/>
+        </w:rPr>
+        <w:t xml:space="preserve"> 50 {</w:t>
+      </w:r>
+    </w:p>
+    <w:p>
+      <w:pPr>
+        <w:rPr>
+          <w:rStyle w:val="Strong"/>
+        </w:rPr>
+      </w:pPr>
+      <w:r>
+        <w:rPr>
+          <w:rStyle w:val="Strong"/>
+        </w:rPr>
+        <w:t xml:space="preserve">  </w:t>
+      </w:r>
+      <w:proofErr w:type="spellStart"/>
+      <w:r>
+        <w:rPr>
+          <w:rStyle w:val="Strong"/>
+        </w:rPr>
+        <w:t>virtual_router_id</w:t>
+      </w:r>
+      <w:proofErr w:type="spellEnd"/>
+      <w:r>
+        <w:rPr>
+          <w:rStyle w:val="Strong"/>
+        </w:rPr>
+        <w:t xml:space="preserve"> 50</w:t>
+      </w:r>
+    </w:p>
+    <w:p>
+      <w:pPr>
+        <w:rPr>
+          <w:rStyle w:val="Strong"/>
+        </w:rPr>
+      </w:pPr>
+      <w:r>
+        <w:rPr>
+          <w:rStyle w:val="Strong"/>
+        </w:rPr>
+        <w:t xml:space="preserve">  </w:t>
+      </w:r>
+      <w:proofErr w:type="spellStart"/>
+      <w:r>
+        <w:rPr>
+          <w:rStyle w:val="Strong"/>
+        </w:rPr>
+        <w:t>advert_int</w:t>
+      </w:r>
+      <w:proofErr w:type="spellEnd"/>
+      <w:r>
+        <w:rPr>
+          <w:rStyle w:val="Strong"/>
+        </w:rPr>
+        <w:t xml:space="preserve"> 1</w:t>
+      </w:r>
+    </w:p>
+    <w:p>
+      <w:pPr>
+        <w:rPr>
+          <w:rStyle w:val="Strong"/>
+        </w:rPr>
+      </w:pPr>
+      <w:r>
+        <w:rPr>
+          <w:rStyle w:val="Strong"/>
+        </w:rPr>
+        <w:t xml:space="preserve">  </w:t>
+      </w:r>
+      <w:proofErr w:type="gramStart"/>
+      <w:r>
+        <w:rPr>
+          <w:rStyle w:val="Strong"/>
+        </w:rPr>
+        <w:t>priority</w:t>
+      </w:r>
+      <w:proofErr w:type="gramEnd"/>
+      <w:r>
+        <w:rPr>
+          <w:rStyle w:val="Strong"/>
+        </w:rPr>
+        <w:t xml:space="preserve"> </w:t>
+      </w:r>
+      <w:r>
+        <w:rPr>
+          <w:rStyle w:val="Strong"/>
+          <w:highlight w:val="yellow"/>
+        </w:rPr>
+        <w:t>101</w:t>
+      </w:r>
+      <w:r>
+        <w:rPr>
+          <w:rStyle w:val="Strong"/>
+        </w:rPr>
+        <w:t xml:space="preserve">                  #priority higher than </w:t>
+      </w:r>
+      <w:r>
+        <w:rPr>
+          <w:rStyle w:val="Strong"/>
+        </w:rPr>
+        <w:t>BACKUP</w:t>
+      </w:r>
+    </w:p>
+    <w:p>
+      <w:pPr>
+        <w:rPr>
+          <w:rStyle w:val="Strong"/>
+        </w:rPr>
+      </w:pPr>
+      <w:r>
+        <w:rPr>
+          <w:rStyle w:val="Strong"/>
+        </w:rPr>
+        <w:t xml:space="preserve">  </w:t>
+      </w:r>
+      <w:proofErr w:type="gramStart"/>
+      <w:r>
+        <w:rPr>
+          <w:rStyle w:val="Strong"/>
+        </w:rPr>
+        <w:t>state</w:t>
+      </w:r>
+      <w:proofErr w:type="gramEnd"/>
+      <w:r>
+        <w:rPr>
+          <w:rStyle w:val="Strong"/>
+        </w:rPr>
+        <w:t xml:space="preserve"> </w:t>
+      </w:r>
+      <w:r>
+        <w:rPr>
+          <w:rStyle w:val="Strong"/>
+          <w:highlight w:val="yellow"/>
+        </w:rPr>
+        <w:t>MASTER</w:t>
+      </w:r>
+    </w:p>
+    <w:p>
+      <w:pPr>
+        <w:rPr>
+          <w:rStyle w:val="Strong"/>
+        </w:rPr>
+      </w:pPr>
+      <w:r>
+        <w:rPr>
+          <w:rStyle w:val="Strong"/>
+        </w:rPr>
+        <w:t xml:space="preserve">  </w:t>
+      </w:r>
+      <w:proofErr w:type="gramStart"/>
+      <w:r>
+        <w:rPr>
+          <w:rStyle w:val="Strong"/>
+        </w:rPr>
+        <w:t>interface</w:t>
+      </w:r>
+      <w:proofErr w:type="gramEnd"/>
+      <w:r>
+        <w:rPr>
+          <w:rStyle w:val="Strong"/>
+        </w:rPr>
+        <w:t xml:space="preserve"> eth0</w:t>
+      </w:r>
+    </w:p>
+    <w:p>
+      <w:pPr>
+        <w:rPr>
+          <w:rStyle w:val="Strong"/>
+        </w:rPr>
+      </w:pPr>
+      <w:r>
+        <w:rPr>
+          <w:rStyle w:val="Strong"/>
+        </w:rPr>
+        <w:t xml:space="preserve">  </w:t>
+      </w:r>
+      <w:proofErr w:type="spellStart"/>
+      <w:r>
+        <w:rPr>
+          <w:rStyle w:val="Strong"/>
+        </w:rPr>
+        <w:t>virtual_ipaddress</w:t>
+      </w:r>
+      <w:proofErr w:type="spellEnd"/>
+      <w:r>
+        <w:rPr>
+          <w:rStyle w:val="Strong"/>
+        </w:rPr>
+        <w:t xml:space="preserve"> {</w:t>
+      </w:r>
+    </w:p>
+    <w:p>
+      <w:pPr>
+        <w:rPr>
+          <w:rStyle w:val="Strong"/>
+        </w:rPr>
+      </w:pPr>
+      <w:r>
+        <w:rPr>
+          <w:rStyle w:val="Strong"/>
+        </w:rPr>
+        <w:t xml:space="preserve">    </w:t>
+      </w:r>
+      <w:r>
+        <w:rPr>
+          <w:rStyle w:val="Strong"/>
+          <w:highlight w:val="yellow"/>
+        </w:rPr>
+        <w:t>10.100.0.200</w:t>
+      </w:r>
+      <w:r>
+        <w:rPr>
+          <w:rStyle w:val="Strong"/>
+        </w:rPr>
+        <w:t xml:space="preserve"> </w:t>
+      </w:r>
+      <w:proofErr w:type="spellStart"/>
+      <w:r>
+        <w:rPr>
+          <w:rStyle w:val="Strong"/>
+        </w:rPr>
+        <w:t>dev</w:t>
+      </w:r>
+      <w:proofErr w:type="spellEnd"/>
+      <w:r>
+        <w:rPr>
+          <w:rStyle w:val="Strong"/>
+        </w:rPr>
+        <w:t xml:space="preserve"> </w:t>
+      </w:r>
+      <w:proofErr w:type="gramStart"/>
+      <w:r>
+        <w:rPr>
+          <w:rStyle w:val="Strong"/>
+        </w:rPr>
+        <w:t>eth0  #</w:t>
+      </w:r>
+      <w:proofErr w:type="gramEnd"/>
+      <w:r>
+        <w:rPr>
+          <w:rStyle w:val="Strong"/>
+        </w:rPr>
+        <w:t xml:space="preserve"> </w:t>
+      </w:r>
+      <w:proofErr w:type="spellStart"/>
+      <w:r>
+        <w:rPr>
+          <w:rStyle w:val="Strong"/>
+        </w:rPr>
+        <w:t>virutal</w:t>
+      </w:r>
+      <w:proofErr w:type="spellEnd"/>
+      <w:r>
+        <w:rPr>
+          <w:rStyle w:val="Strong"/>
+        </w:rPr>
+        <w:t xml:space="preserve"> IP</w:t>
+      </w:r>
+    </w:p>
+    <w:p>
+      <w:pPr>
+        <w:rPr>
+          <w:rStyle w:val="Strong"/>
+        </w:rPr>
+      </w:pPr>
+      <w:r>
+        <w:rPr>
+          <w:rStyle w:val="Strong"/>
+        </w:rPr>
+        <w:t xml:space="preserve">  }</w:t>
+      </w:r>
+    </w:p>
+    <w:p>
+      <w:pPr>
+        <w:rPr>
+          <w:rStyle w:val="Strong"/>
+        </w:rPr>
+      </w:pPr>
+      <w:r>
+        <w:rPr>
+          <w:rStyle w:val="Strong"/>
+        </w:rPr>
+        <w:t xml:space="preserve">  </w:t>
+      </w:r>
+      <w:proofErr w:type="spellStart"/>
+      <w:r>
+        <w:rPr>
+          <w:rStyle w:val="Strong"/>
+        </w:rPr>
+        <w:t>track_script</w:t>
+      </w:r>
+      <w:proofErr w:type="spellEnd"/>
+      <w:r>
+        <w:rPr>
+          <w:rStyle w:val="Strong"/>
+        </w:rPr>
+        <w:t xml:space="preserve"> {</w:t>
+      </w:r>
+    </w:p>
+    <w:p>
+      <w:pPr>
+        <w:rPr>
+          <w:rStyle w:val="Strong"/>
+        </w:rPr>
+      </w:pPr>
+      <w:r>
+        <w:rPr>
+          <w:rStyle w:val="Strong"/>
+        </w:rPr>
+        <w:t xml:space="preserve">    </w:t>
+      </w:r>
+      <w:proofErr w:type="spellStart"/>
+      <w:proofErr w:type="gramStart"/>
+      <w:r>
+        <w:rPr>
+          <w:rStyle w:val="Strong"/>
+        </w:rPr>
+        <w:t>haproxy</w:t>
+      </w:r>
+      <w:proofErr w:type="spellEnd"/>
+      <w:proofErr w:type="gramEnd"/>
+    </w:p>
+    <w:p>
+      <w:pPr>
+        <w:rPr>
+          <w:rStyle w:val="Strong"/>
+        </w:rPr>
+      </w:pPr>
+      <w:r>
+        <w:rPr>
+          <w:rStyle w:val="Strong"/>
+        </w:rPr>
+        <w:t xml:space="preserve">  }</w:t>
+      </w:r>
+    </w:p>
+    <w:p>
+      <w:pPr>
+        <w:rPr>
+          <w:rStyle w:val="Strong"/>
+        </w:rPr>
+      </w:pPr>
+      <w:r>
+        <w:rPr>
+          <w:rStyle w:val="Strong"/>
+        </w:rPr>
         <w:lastRenderedPageBreak/>
+        <w:t>}</w:t>
+      </w:r>
+    </w:p>
+    <w:p>
+      <w:pPr>
+        <w:pStyle w:val="Heading2"/>
+      </w:pPr>
+      <w:bookmarkStart w:id="12" w:name="_Toc400454000"/>
+      <w:bookmarkStart w:id="13" w:name="_GoBack"/>
+      <w:bookmarkEnd w:id="13"/>
+      <w:r>
+        <w:t>Backup</w:t>
+      </w:r>
+      <w:bookmarkEnd w:id="12"/>
+    </w:p>
+    <w:p>
+      <w:pPr>
+        <w:rPr>
+          <w:rStyle w:val="Strong"/>
+        </w:rPr>
+      </w:pPr>
+      <w:proofErr w:type="spellStart"/>
+      <w:r>
+        <w:rPr>
+          <w:rStyle w:val="Strong"/>
+        </w:rPr>
+        <w:t>global_defs</w:t>
+      </w:r>
+      <w:proofErr w:type="spellEnd"/>
+      <w:r>
+        <w:rPr>
+          <w:rStyle w:val="Strong"/>
+        </w:rPr>
+        <w:t xml:space="preserve"> {</w:t>
+      </w:r>
+    </w:p>
+    <w:p>
+      <w:pPr>
+        <w:rPr>
+          <w:rStyle w:val="Strong"/>
+        </w:rPr>
+      </w:pPr>
+      <w:r>
+        <w:rPr>
+          <w:rStyle w:val="Strong"/>
+        </w:rPr>
         <w:t xml:space="preserve">  </w:t>
       </w:r>
       <w:proofErr w:type="spellStart"/>
@@ -3275,26 +3898,496 @@
         </w:rPr>
         <w:t xml:space="preserve"> </w:t>
       </w:r>
+      <w:r>
+        <w:rPr>
+          <w:rStyle w:val="Strong"/>
+          <w:highlight w:val="yellow"/>
+        </w:rPr>
+        <w:t>ub4</w:t>
+      </w:r>
+    </w:p>
+    <w:p>
+      <w:pPr>
+        <w:rPr>
+          <w:rStyle w:val="Strong"/>
+        </w:rPr>
+      </w:pPr>
+      <w:r>
+        <w:rPr>
+          <w:rStyle w:val="Strong"/>
+        </w:rPr>
+        <w:t>}</w:t>
+      </w:r>
+    </w:p>
+    <w:p>
+      <w:pPr>
+        <w:rPr>
+          <w:rStyle w:val="Strong"/>
+        </w:rPr>
+      </w:pPr>
+      <w:proofErr w:type="spellStart"/>
       <w:proofErr w:type="gramStart"/>
       <w:r>
         <w:rPr>
           <w:rStyle w:val="Strong"/>
+        </w:rPr>
+        <w:t>vrrp_script</w:t>
+      </w:r>
+      <w:proofErr w:type="spellEnd"/>
+      <w:proofErr w:type="gramEnd"/>
+      <w:r>
+        <w:rPr>
+          <w:rStyle w:val="Strong"/>
+        </w:rPr>
+        <w:t xml:space="preserve"> </w:t>
+      </w:r>
+      <w:proofErr w:type="spellStart"/>
+      <w:r>
+        <w:rPr>
+          <w:rStyle w:val="Strong"/>
+        </w:rPr>
+        <w:t>haproxy</w:t>
+      </w:r>
+      <w:proofErr w:type="spellEnd"/>
+      <w:r>
+        <w:rPr>
+          <w:rStyle w:val="Strong"/>
+        </w:rPr>
+        <w:t xml:space="preserve"> {</w:t>
+      </w:r>
+    </w:p>
+    <w:p>
+      <w:pPr>
+        <w:rPr>
+          <w:rStyle w:val="Strong"/>
+        </w:rPr>
+      </w:pPr>
+      <w:r>
+        <w:rPr>
+          <w:rStyle w:val="Strong"/>
+        </w:rPr>
+        <w:t xml:space="preserve">  </w:t>
+      </w:r>
+      <w:proofErr w:type="gramStart"/>
+      <w:r>
+        <w:rPr>
+          <w:rStyle w:val="Strong"/>
+        </w:rPr>
+        <w:t>script</w:t>
+      </w:r>
+      <w:proofErr w:type="gramEnd"/>
+      <w:r>
+        <w:rPr>
+          <w:rStyle w:val="Strong"/>
+        </w:rPr>
+        <w:t xml:space="preserve"> "</w:t>
+      </w:r>
+      <w:proofErr w:type="spellStart"/>
+      <w:r>
+        <w:rPr>
+          <w:rStyle w:val="Strong"/>
+        </w:rPr>
+        <w:t>killall</w:t>
+      </w:r>
+      <w:proofErr w:type="spellEnd"/>
+      <w:r>
+        <w:rPr>
+          <w:rStyle w:val="Strong"/>
+        </w:rPr>
+        <w:t xml:space="preserve"> -0 </w:t>
+      </w:r>
+      <w:proofErr w:type="spellStart"/>
+      <w:r>
+        <w:rPr>
+          <w:rStyle w:val="Strong"/>
+        </w:rPr>
+        <w:t>haproxy</w:t>
+      </w:r>
+      <w:proofErr w:type="spellEnd"/>
+      <w:r>
+        <w:rPr>
+          <w:rStyle w:val="Strong"/>
+        </w:rPr>
+        <w:t>"</w:t>
+      </w:r>
+    </w:p>
+    <w:p>
+      <w:pPr>
+        <w:rPr>
+          <w:rStyle w:val="Strong"/>
+        </w:rPr>
+      </w:pPr>
+      <w:r>
+        <w:rPr>
+          <w:rStyle w:val="Strong"/>
+        </w:rPr>
+        <w:t xml:space="preserve">  </w:t>
+      </w:r>
+      <w:proofErr w:type="gramStart"/>
+      <w:r>
+        <w:rPr>
+          <w:rStyle w:val="Strong"/>
+        </w:rPr>
+        <w:t>interval</w:t>
+      </w:r>
+      <w:proofErr w:type="gramEnd"/>
+      <w:r>
+        <w:rPr>
+          <w:rStyle w:val="Strong"/>
+        </w:rPr>
+        <w:t xml:space="preserve"> 2</w:t>
+      </w:r>
+    </w:p>
+    <w:p>
+      <w:pPr>
+        <w:rPr>
+          <w:rStyle w:val="Strong"/>
+        </w:rPr>
+      </w:pPr>
+      <w:r>
+        <w:rPr>
+          <w:rStyle w:val="Strong"/>
+        </w:rPr>
+        <w:t xml:space="preserve">  </w:t>
+      </w:r>
+      <w:proofErr w:type="gramStart"/>
+      <w:r>
+        <w:rPr>
+          <w:rStyle w:val="Strong"/>
+        </w:rPr>
+        <w:t>weight</w:t>
+      </w:r>
+      <w:proofErr w:type="gramEnd"/>
+      <w:r>
+        <w:rPr>
+          <w:rStyle w:val="Strong"/>
+        </w:rPr>
+        <w:t xml:space="preserve"> 2</w:t>
+      </w:r>
+    </w:p>
+    <w:p>
+      <w:pPr>
+        <w:rPr>
+          <w:rStyle w:val="Strong"/>
+        </w:rPr>
+      </w:pPr>
+      <w:r>
+        <w:rPr>
+          <w:rStyle w:val="Strong"/>
+        </w:rPr>
+        <w:t>}</w:t>
+      </w:r>
+    </w:p>
+    <w:p>
+      <w:pPr>
+        <w:rPr>
+          <w:rStyle w:val="Strong"/>
+        </w:rPr>
+      </w:pPr>
+      <w:proofErr w:type="spellStart"/>
+      <w:r>
+        <w:rPr>
+          <w:rStyle w:val="Strong"/>
+        </w:rPr>
+        <w:t>vrrp_instance</w:t>
+      </w:r>
+      <w:proofErr w:type="spellEnd"/>
+      <w:r>
+        <w:rPr>
+          <w:rStyle w:val="Strong"/>
+        </w:rPr>
+        <w:t xml:space="preserve"> 50 {</w:t>
+      </w:r>
+    </w:p>
+    <w:p>
+      <w:pPr>
+        <w:rPr>
+          <w:rStyle w:val="Strong"/>
+        </w:rPr>
+      </w:pPr>
+      <w:r>
+        <w:rPr>
+          <w:rStyle w:val="Strong"/>
+        </w:rPr>
+        <w:t xml:space="preserve">  </w:t>
+      </w:r>
+      <w:proofErr w:type="spellStart"/>
+      <w:r>
+        <w:rPr>
+          <w:rStyle w:val="Strong"/>
+        </w:rPr>
+        <w:t>virtual_router_id</w:t>
+      </w:r>
+      <w:proofErr w:type="spellEnd"/>
+      <w:r>
+        <w:rPr>
+          <w:rStyle w:val="Strong"/>
+        </w:rPr>
+        <w:t xml:space="preserve"> 50</w:t>
+      </w:r>
+    </w:p>
+    <w:p>
+      <w:pPr>
+        <w:rPr>
+          <w:rStyle w:val="Strong"/>
+        </w:rPr>
+      </w:pPr>
+      <w:r>
+        <w:rPr>
+          <w:rStyle w:val="Strong"/>
+        </w:rPr>
+        <w:t xml:space="preserve">  </w:t>
+      </w:r>
+      <w:proofErr w:type="spellStart"/>
+      <w:r>
+        <w:rPr>
+          <w:rStyle w:val="Strong"/>
+        </w:rPr>
+        <w:t>advert_int</w:t>
+      </w:r>
+      <w:proofErr w:type="spellEnd"/>
+      <w:r>
+        <w:rPr>
+          <w:rStyle w:val="Strong"/>
+        </w:rPr>
+        <w:t xml:space="preserve"> 1</w:t>
+      </w:r>
+    </w:p>
+    <w:p>
+      <w:pPr>
+        <w:rPr>
+          <w:rStyle w:val="Strong"/>
+        </w:rPr>
+      </w:pPr>
+      <w:r>
+        <w:rPr>
+          <w:rStyle w:val="Strong"/>
+        </w:rPr>
+        <w:t xml:space="preserve">  </w:t>
+      </w:r>
+      <w:proofErr w:type="gramStart"/>
+      <w:r>
+        <w:rPr>
+          <w:rStyle w:val="Strong"/>
+        </w:rPr>
+        <w:t>priority</w:t>
+      </w:r>
+      <w:proofErr w:type="gramEnd"/>
+      <w:r>
+        <w:rPr>
+          <w:rStyle w:val="Strong"/>
+        </w:rPr>
+        <w:t xml:space="preserve"> </w:t>
+      </w:r>
+      <w:r>
+        <w:rPr>
+          <w:rStyle w:val="Strong"/>
           <w:highlight w:val="yellow"/>
         </w:rPr>
-        <w:t>ub3</w:t>
-      </w:r>
-      <w:r>
-        <w:rPr>
-          <w:rStyle w:val="Strong"/>
-        </w:rPr>
-        <w:t xml:space="preserve">  #</w:t>
+        <w:t>100</w:t>
+      </w:r>
+    </w:p>
+    <w:p>
+      <w:pPr>
+        <w:rPr>
+          <w:rStyle w:val="Strong"/>
+        </w:rPr>
+      </w:pPr>
+      <w:r>
+        <w:rPr>
+          <w:rStyle w:val="Strong"/>
+        </w:rPr>
+        <w:t xml:space="preserve">  </w:t>
+      </w:r>
+      <w:proofErr w:type="gramStart"/>
+      <w:r>
+        <w:rPr>
+          <w:rStyle w:val="Strong"/>
+        </w:rPr>
+        <w:t>state</w:t>
       </w:r>
       <w:proofErr w:type="gramEnd"/>
       <w:r>
         <w:rPr>
           <w:rStyle w:val="Strong"/>
         </w:rPr>
-        <w:t xml:space="preserve"> can be host name</w:t>
+        <w:t xml:space="preserve"> </w:t>
+      </w:r>
+      <w:r>
+        <w:rPr>
+          <w:rStyle w:val="Strong"/>
+        </w:rPr>
+        <w:t>BACKUP</w:t>
+      </w:r>
+    </w:p>
+    <w:p>
+      <w:pPr>
+        <w:rPr>
+          <w:rStyle w:val="Strong"/>
+        </w:rPr>
+      </w:pPr>
+      <w:r>
+        <w:rPr>
+          <w:rStyle w:val="Strong"/>
+        </w:rPr>
+        <w:t xml:space="preserve">  </w:t>
+      </w:r>
+      <w:proofErr w:type="gramStart"/>
+      <w:r>
+        <w:rPr>
+          <w:rStyle w:val="Strong"/>
+        </w:rPr>
+        <w:t>interface</w:t>
+      </w:r>
+      <w:proofErr w:type="gramEnd"/>
+      <w:r>
+        <w:rPr>
+          <w:rStyle w:val="Strong"/>
+        </w:rPr>
+        <w:t xml:space="preserve"> eth0</w:t>
+      </w:r>
+    </w:p>
+    <w:p>
+      <w:pPr>
+        <w:rPr>
+          <w:rStyle w:val="Strong"/>
+        </w:rPr>
+      </w:pPr>
+      <w:r>
+        <w:rPr>
+          <w:rStyle w:val="Strong"/>
+        </w:rPr>
+        <w:t xml:space="preserve">  </w:t>
+      </w:r>
+      <w:proofErr w:type="spellStart"/>
+      <w:r>
+        <w:rPr>
+          <w:rStyle w:val="Strong"/>
+        </w:rPr>
+        <w:t>virtual_ipaddress</w:t>
+      </w:r>
+      <w:proofErr w:type="spellEnd"/>
+      <w:r>
+        <w:rPr>
+          <w:rStyle w:val="Strong"/>
+        </w:rPr>
+        <w:t xml:space="preserve"> {</w:t>
+      </w:r>
+    </w:p>
+    <w:p>
+      <w:pPr>
+        <w:rPr>
+          <w:rStyle w:val="Strong"/>
+        </w:rPr>
+      </w:pPr>
+      <w:r>
+        <w:rPr>
+          <w:rStyle w:val="Strong"/>
+        </w:rPr>
+        <w:t xml:space="preserve">    </w:t>
+      </w:r>
+      <w:r>
+        <w:rPr>
+          <w:rStyle w:val="Strong"/>
+          <w:highlight w:val="yellow"/>
+        </w:rPr>
+        <w:t>10.100.0.200</w:t>
+      </w:r>
+      <w:r>
+        <w:rPr>
+          <w:rStyle w:val="Strong"/>
+        </w:rPr>
+        <w:t xml:space="preserve"> </w:t>
+      </w:r>
+      <w:proofErr w:type="spellStart"/>
+      <w:r>
+        <w:rPr>
+          <w:rStyle w:val="Strong"/>
+        </w:rPr>
+        <w:t>dev</w:t>
+      </w:r>
+      <w:proofErr w:type="spellEnd"/>
+      <w:r>
+        <w:rPr>
+          <w:rStyle w:val="Strong"/>
+        </w:rPr>
+        <w:t xml:space="preserve"> eth0</w:t>
+      </w:r>
+    </w:p>
+    <w:p>
+      <w:pPr>
+        <w:rPr>
+          <w:rStyle w:val="Strong"/>
+        </w:rPr>
+      </w:pPr>
+      <w:r>
+        <w:rPr>
+          <w:rStyle w:val="Strong"/>
+        </w:rPr>
+        <w:t xml:space="preserve">  }</w:t>
+      </w:r>
+    </w:p>
+    <w:p>
+      <w:pPr>
+        <w:rPr>
+          <w:rStyle w:val="Strong"/>
+        </w:rPr>
+      </w:pPr>
+      <w:r>
+        <w:rPr>
+          <w:rStyle w:val="Strong"/>
+        </w:rPr>
+        <w:t xml:space="preserve">  </w:t>
+      </w:r>
+      <w:proofErr w:type="spellStart"/>
+      <w:r>
+        <w:rPr>
+          <w:rStyle w:val="Strong"/>
+        </w:rPr>
+        <w:t>track_script</w:t>
+      </w:r>
+      <w:proofErr w:type="spellEnd"/>
+      <w:r>
+        <w:rPr>
+          <w:rStyle w:val="Strong"/>
+        </w:rPr>
+        <w:t xml:space="preserve"> {</w:t>
+      </w:r>
+    </w:p>
+    <w:p>
+      <w:pPr>
+        <w:rPr>
+          <w:rStyle w:val="Strong"/>
+        </w:rPr>
+      </w:pPr>
+      <w:r>
+        <w:rPr>
+          <w:rStyle w:val="Strong"/>
+        </w:rPr>
+        <w:t xml:space="preserve">    </w:t>
+      </w:r>
+      <w:proofErr w:type="spellStart"/>
+      <w:proofErr w:type="gramStart"/>
+      <w:r>
+        <w:rPr>
+          <w:rStyle w:val="Strong"/>
+        </w:rPr>
+        <w:t>haproxy</w:t>
+      </w:r>
+      <w:proofErr w:type="spellEnd"/>
+      <w:proofErr w:type="gramEnd"/>
+    </w:p>
+    <w:p>
+      <w:pPr>
+        <w:rPr>
+          <w:rStyle w:val="Strong"/>
+        </w:rPr>
+      </w:pPr>
+      <w:r>
+        <w:rPr>
+          <w:rStyle w:val="Strong"/>
+        </w:rPr>
+        <w:t xml:space="preserve">  }</w:t>
       </w:r>
     </w:p>
     <w:p>
@@ -3312,1096 +4405,13 @@
     </w:p>
     <w:p>
       <w:pPr>
-        <w:rPr>
-          <w:rStyle w:val="Strong"/>
-        </w:rPr>
-      </w:pPr>
-      <w:proofErr w:type="spellStart"/>
-      <w:proofErr w:type="gramStart"/>
-      <w:r>
-        <w:rPr>
-          <w:rStyle w:val="Strong"/>
-        </w:rPr>
-        <w:t>vrrp_script</w:t>
-      </w:r>
-      <w:proofErr w:type="spellEnd"/>
-      <w:proofErr w:type="gramEnd"/>
-      <w:r>
-        <w:rPr>
-          <w:rStyle w:val="Strong"/>
-        </w:rPr>
-        <w:t xml:space="preserve"> </w:t>
-      </w:r>
-      <w:proofErr w:type="spellStart"/>
-      <w:r>
-        <w:rPr>
-          <w:rStyle w:val="Strong"/>
-        </w:rPr>
-        <w:t>haproxy</w:t>
-      </w:r>
-      <w:proofErr w:type="spellEnd"/>
-      <w:r>
-        <w:rPr>
-          <w:rStyle w:val="Strong"/>
-        </w:rPr>
-        <w:t xml:space="preserve"> {</w:t>
-      </w:r>
-    </w:p>
-    <w:p>
-      <w:pPr>
-        <w:rPr>
-          <w:rStyle w:val="Strong"/>
-        </w:rPr>
-      </w:pPr>
-      <w:r>
-        <w:rPr>
-          <w:rStyle w:val="Strong"/>
-        </w:rPr>
-        <w:t xml:space="preserve">  </w:t>
-      </w:r>
-      <w:proofErr w:type="gramStart"/>
-      <w:r>
-        <w:rPr>
-          <w:rStyle w:val="Strong"/>
-        </w:rPr>
-        <w:t>script</w:t>
-      </w:r>
-      <w:proofErr w:type="gramEnd"/>
-      <w:r>
-        <w:rPr>
-          <w:rStyle w:val="Strong"/>
-        </w:rPr>
-        <w:t xml:space="preserve"> "</w:t>
-      </w:r>
-      <w:proofErr w:type="spellStart"/>
-      <w:r>
-        <w:rPr>
-          <w:rStyle w:val="Strong"/>
-        </w:rPr>
-        <w:t>killall</w:t>
-      </w:r>
-      <w:proofErr w:type="spellEnd"/>
-      <w:r>
-        <w:rPr>
-          <w:rStyle w:val="Strong"/>
-        </w:rPr>
-        <w:t xml:space="preserve"> -0 </w:t>
-      </w:r>
-      <w:proofErr w:type="spellStart"/>
-      <w:r>
-        <w:rPr>
-          <w:rStyle w:val="Strong"/>
-        </w:rPr>
-        <w:t>haproxy</w:t>
-      </w:r>
-      <w:proofErr w:type="spellEnd"/>
-      <w:r>
-        <w:rPr>
-          <w:rStyle w:val="Strong"/>
-        </w:rPr>
-        <w:t>"</w:t>
-      </w:r>
-    </w:p>
-    <w:p>
-      <w:pPr>
-        <w:rPr>
-          <w:rStyle w:val="Strong"/>
-        </w:rPr>
-      </w:pPr>
-      <w:r>
-        <w:rPr>
-          <w:rStyle w:val="Strong"/>
-        </w:rPr>
-        <w:t xml:space="preserve">  </w:t>
-      </w:r>
-      <w:proofErr w:type="gramStart"/>
-      <w:r>
-        <w:rPr>
-          <w:rStyle w:val="Strong"/>
-        </w:rPr>
-        <w:t>interval</w:t>
-      </w:r>
-      <w:proofErr w:type="gramEnd"/>
-      <w:r>
-        <w:rPr>
-          <w:rStyle w:val="Strong"/>
-        </w:rPr>
-        <w:t xml:space="preserve"> 2</w:t>
-      </w:r>
-    </w:p>
-    <w:p>
-      <w:pPr>
-        <w:rPr>
-          <w:rStyle w:val="Strong"/>
-        </w:rPr>
-      </w:pPr>
-      <w:r>
-        <w:rPr>
-          <w:rStyle w:val="Strong"/>
-        </w:rPr>
-        <w:t xml:space="preserve">  </w:t>
-      </w:r>
-      <w:proofErr w:type="gramStart"/>
-      <w:r>
-        <w:rPr>
-          <w:rStyle w:val="Strong"/>
-        </w:rPr>
-        <w:t>weight</w:t>
-      </w:r>
-      <w:proofErr w:type="gramEnd"/>
-      <w:r>
-        <w:rPr>
-          <w:rStyle w:val="Strong"/>
-        </w:rPr>
-        <w:t xml:space="preserve"> 2</w:t>
-      </w:r>
-    </w:p>
-    <w:p>
-      <w:pPr>
-        <w:rPr>
-          <w:rStyle w:val="Strong"/>
-        </w:rPr>
-      </w:pPr>
-      <w:r>
-        <w:rPr>
-          <w:rStyle w:val="Strong"/>
-        </w:rPr>
-        <w:t>}</w:t>
-      </w:r>
-    </w:p>
-    <w:p>
-      <w:pPr>
-        <w:rPr>
-          <w:rStyle w:val="Strong"/>
-        </w:rPr>
-      </w:pPr>
-      <w:proofErr w:type="spellStart"/>
-      <w:r>
-        <w:rPr>
-          <w:rStyle w:val="Strong"/>
-        </w:rPr>
-        <w:t>vrrp_instance</w:t>
-      </w:r>
-      <w:proofErr w:type="spellEnd"/>
-      <w:r>
-        <w:rPr>
-          <w:rStyle w:val="Strong"/>
-        </w:rPr>
-        <w:t xml:space="preserve"> 50 {</w:t>
-      </w:r>
-    </w:p>
-    <w:p>
-      <w:pPr>
-        <w:rPr>
-          <w:rStyle w:val="Strong"/>
-        </w:rPr>
-      </w:pPr>
-      <w:r>
-        <w:rPr>
-          <w:rStyle w:val="Strong"/>
-        </w:rPr>
-        <w:t xml:space="preserve">  </w:t>
-      </w:r>
-      <w:proofErr w:type="spellStart"/>
-      <w:r>
-        <w:rPr>
-          <w:rStyle w:val="Strong"/>
-        </w:rPr>
-        <w:t>virtual_router_id</w:t>
-      </w:r>
-      <w:proofErr w:type="spellEnd"/>
-      <w:r>
-        <w:rPr>
-          <w:rStyle w:val="Strong"/>
-        </w:rPr>
-        <w:t xml:space="preserve"> 50</w:t>
-      </w:r>
-    </w:p>
-    <w:p>
-      <w:pPr>
-        <w:rPr>
-          <w:rStyle w:val="Strong"/>
-        </w:rPr>
-      </w:pPr>
-      <w:r>
-        <w:rPr>
-          <w:rStyle w:val="Strong"/>
-        </w:rPr>
-        <w:t xml:space="preserve">  </w:t>
-      </w:r>
-      <w:proofErr w:type="spellStart"/>
-      <w:r>
-        <w:rPr>
-          <w:rStyle w:val="Strong"/>
-        </w:rPr>
-        <w:t>advert_int</w:t>
-      </w:r>
-      <w:proofErr w:type="spellEnd"/>
-      <w:r>
-        <w:rPr>
-          <w:rStyle w:val="Strong"/>
-        </w:rPr>
-        <w:t xml:space="preserve"> 1</w:t>
-      </w:r>
-    </w:p>
-    <w:p>
-      <w:pPr>
-        <w:rPr>
-          <w:rStyle w:val="Strong"/>
-        </w:rPr>
-      </w:pPr>
-      <w:r>
-        <w:rPr>
-          <w:rStyle w:val="Strong"/>
-        </w:rPr>
-        <w:t xml:space="preserve">  </w:t>
-      </w:r>
-      <w:proofErr w:type="gramStart"/>
-      <w:r>
-        <w:rPr>
-          <w:rStyle w:val="Strong"/>
-        </w:rPr>
-        <w:t>priority</w:t>
-      </w:r>
-      <w:proofErr w:type="gramEnd"/>
-      <w:r>
-        <w:rPr>
-          <w:rStyle w:val="Strong"/>
-        </w:rPr>
-        <w:t xml:space="preserve"> </w:t>
-      </w:r>
-      <w:r>
-        <w:rPr>
-          <w:rStyle w:val="Strong"/>
-          <w:highlight w:val="yellow"/>
-        </w:rPr>
-        <w:t>101</w:t>
-      </w:r>
-      <w:r>
-        <w:rPr>
-          <w:rStyle w:val="Strong"/>
-        </w:rPr>
-        <w:t xml:space="preserve">                  #priority higher than SLAVE</w:t>
-      </w:r>
-    </w:p>
-    <w:p>
-      <w:pPr>
-        <w:rPr>
-          <w:rStyle w:val="Strong"/>
-        </w:rPr>
-      </w:pPr>
-      <w:r>
-        <w:rPr>
-          <w:rStyle w:val="Strong"/>
-        </w:rPr>
-        <w:t xml:space="preserve">  </w:t>
-      </w:r>
-      <w:proofErr w:type="gramStart"/>
-      <w:r>
-        <w:rPr>
-          <w:rStyle w:val="Strong"/>
-        </w:rPr>
-        <w:t>state</w:t>
-      </w:r>
-      <w:proofErr w:type="gramEnd"/>
-      <w:r>
-        <w:rPr>
-          <w:rStyle w:val="Strong"/>
-        </w:rPr>
-        <w:t xml:space="preserve"> </w:t>
-      </w:r>
-      <w:r>
-        <w:rPr>
-          <w:rStyle w:val="Strong"/>
-          <w:highlight w:val="yellow"/>
-        </w:rPr>
-        <w:t>MASTER</w:t>
-      </w:r>
-    </w:p>
-    <w:p>
-      <w:pPr>
-        <w:rPr>
-          <w:rStyle w:val="Strong"/>
-        </w:rPr>
-      </w:pPr>
-      <w:r>
-        <w:rPr>
-          <w:rStyle w:val="Strong"/>
-        </w:rPr>
-        <w:t xml:space="preserve">  </w:t>
-      </w:r>
-      <w:proofErr w:type="gramStart"/>
-      <w:r>
-        <w:rPr>
-          <w:rStyle w:val="Strong"/>
-        </w:rPr>
-        <w:t>interface</w:t>
-      </w:r>
-      <w:proofErr w:type="gramEnd"/>
-      <w:r>
-        <w:rPr>
-          <w:rStyle w:val="Strong"/>
-        </w:rPr>
-        <w:t xml:space="preserve"> eth0</w:t>
-      </w:r>
-    </w:p>
-    <w:p>
-      <w:pPr>
-        <w:rPr>
-          <w:rStyle w:val="Strong"/>
-        </w:rPr>
-      </w:pPr>
-      <w:r>
-        <w:rPr>
-          <w:rStyle w:val="Strong"/>
-        </w:rPr>
-        <w:t xml:space="preserve">  </w:t>
-      </w:r>
-      <w:proofErr w:type="spellStart"/>
-      <w:r>
-        <w:rPr>
-          <w:rStyle w:val="Strong"/>
-        </w:rPr>
-        <w:t>virtual_ipaddress</w:t>
-      </w:r>
-      <w:proofErr w:type="spellEnd"/>
-      <w:r>
-        <w:rPr>
-          <w:rStyle w:val="Strong"/>
-        </w:rPr>
-        <w:t xml:space="preserve"> {</w:t>
-      </w:r>
-    </w:p>
-    <w:p>
-      <w:pPr>
-        <w:rPr>
-          <w:rStyle w:val="Strong"/>
-        </w:rPr>
-      </w:pPr>
-      <w:r>
-        <w:rPr>
-          <w:rStyle w:val="Strong"/>
-        </w:rPr>
-        <w:t xml:space="preserve">    </w:t>
-      </w:r>
-      <w:r>
-        <w:rPr>
-          <w:rStyle w:val="Strong"/>
-          <w:highlight w:val="yellow"/>
-        </w:rPr>
-        <w:t>10.100.0.200</w:t>
-      </w:r>
-      <w:r>
-        <w:rPr>
-          <w:rStyle w:val="Strong"/>
-        </w:rPr>
-        <w:t xml:space="preserve"> </w:t>
-      </w:r>
-      <w:proofErr w:type="spellStart"/>
-      <w:r>
-        <w:rPr>
-          <w:rStyle w:val="Strong"/>
-        </w:rPr>
-        <w:t>dev</w:t>
-      </w:r>
-      <w:proofErr w:type="spellEnd"/>
-      <w:r>
-        <w:rPr>
-          <w:rStyle w:val="Strong"/>
-        </w:rPr>
-        <w:t xml:space="preserve"> </w:t>
-      </w:r>
-      <w:proofErr w:type="gramStart"/>
-      <w:r>
-        <w:rPr>
-          <w:rStyle w:val="Strong"/>
-        </w:rPr>
-        <w:t>eth0  #</w:t>
-      </w:r>
-      <w:proofErr w:type="gramEnd"/>
-      <w:r>
-        <w:rPr>
-          <w:rStyle w:val="Strong"/>
-        </w:rPr>
-        <w:t xml:space="preserve"> </w:t>
-      </w:r>
-      <w:proofErr w:type="spellStart"/>
-      <w:r>
-        <w:rPr>
-          <w:rStyle w:val="Strong"/>
-        </w:rPr>
-        <w:t>virutal</w:t>
-      </w:r>
-      <w:proofErr w:type="spellEnd"/>
-      <w:r>
-        <w:rPr>
-          <w:rStyle w:val="Strong"/>
-        </w:rPr>
-        <w:t xml:space="preserve"> IP</w:t>
-      </w:r>
-    </w:p>
-    <w:p>
-      <w:pPr>
-        <w:rPr>
-          <w:rStyle w:val="Strong"/>
-        </w:rPr>
-      </w:pPr>
-      <w:r>
-        <w:rPr>
-          <w:rStyle w:val="Strong"/>
-        </w:rPr>
-        <w:t xml:space="preserve">  }</w:t>
-      </w:r>
-    </w:p>
-    <w:p>
-      <w:pPr>
-        <w:rPr>
-          <w:rStyle w:val="Strong"/>
-        </w:rPr>
-      </w:pPr>
-      <w:r>
-        <w:rPr>
-          <w:rStyle w:val="Strong"/>
-        </w:rPr>
-        <w:t xml:space="preserve">  </w:t>
-      </w:r>
-      <w:proofErr w:type="spellStart"/>
-      <w:r>
-        <w:rPr>
-          <w:rStyle w:val="Strong"/>
-        </w:rPr>
-        <w:t>track_script</w:t>
-      </w:r>
-      <w:proofErr w:type="spellEnd"/>
-      <w:r>
-        <w:rPr>
-          <w:rStyle w:val="Strong"/>
-        </w:rPr>
-        <w:t xml:space="preserve"> {</w:t>
-      </w:r>
-    </w:p>
-    <w:p>
-      <w:pPr>
-        <w:rPr>
-          <w:rStyle w:val="Strong"/>
-        </w:rPr>
-      </w:pPr>
-      <w:r>
-        <w:rPr>
-          <w:rStyle w:val="Strong"/>
-        </w:rPr>
-        <w:t xml:space="preserve">    </w:t>
-      </w:r>
-      <w:proofErr w:type="spellStart"/>
-      <w:proofErr w:type="gramStart"/>
-      <w:r>
-        <w:rPr>
-          <w:rStyle w:val="Strong"/>
-        </w:rPr>
-        <w:t>haproxy</w:t>
-      </w:r>
-      <w:proofErr w:type="spellEnd"/>
-      <w:proofErr w:type="gramEnd"/>
-    </w:p>
-    <w:p>
-      <w:pPr>
-        <w:rPr>
-          <w:rStyle w:val="Strong"/>
-        </w:rPr>
-      </w:pPr>
-      <w:r>
-        <w:rPr>
-          <w:rStyle w:val="Strong"/>
-        </w:rPr>
-        <w:t xml:space="preserve">  }</w:t>
-      </w:r>
-    </w:p>
-    <w:p>
-      <w:pPr>
-        <w:rPr>
-          <w:rStyle w:val="Strong"/>
-        </w:rPr>
-      </w:pPr>
-      <w:r>
-        <w:rPr>
-          <w:rStyle w:val="Strong"/>
-        </w:rPr>
-        <w:t>}</w:t>
-      </w:r>
-    </w:p>
-    <w:p>
-      <w:pPr>
-        <w:pStyle w:val="Heading2"/>
-      </w:pPr>
-      <w:bookmarkStart w:id="12" w:name="_Toc400372403"/>
-      <w:r>
-        <w:t>Slave</w:t>
-      </w:r>
-      <w:bookmarkEnd w:id="12"/>
-    </w:p>
-    <w:p>
-      <w:pPr>
-        <w:rPr>
-          <w:rStyle w:val="Strong"/>
-        </w:rPr>
-      </w:pPr>
-      <w:proofErr w:type="spellStart"/>
-      <w:r>
-        <w:rPr>
-          <w:rStyle w:val="Strong"/>
-        </w:rPr>
-        <w:t>global_defs</w:t>
-      </w:r>
-      <w:proofErr w:type="spellEnd"/>
-      <w:r>
-        <w:rPr>
-          <w:rStyle w:val="Strong"/>
-        </w:rPr>
-        <w:t xml:space="preserve"> {</w:t>
-      </w:r>
-    </w:p>
-    <w:p>
-      <w:pPr>
-        <w:rPr>
-          <w:rStyle w:val="Strong"/>
-        </w:rPr>
-      </w:pPr>
-      <w:r>
-        <w:rPr>
-          <w:rStyle w:val="Strong"/>
-        </w:rPr>
-        <w:t xml:space="preserve">  </w:t>
-      </w:r>
-      <w:proofErr w:type="spellStart"/>
-      <w:r>
-        <w:rPr>
-          <w:rStyle w:val="Strong"/>
-        </w:rPr>
-        <w:t>router_id</w:t>
-      </w:r>
-      <w:proofErr w:type="spellEnd"/>
-      <w:r>
-        <w:rPr>
-          <w:rStyle w:val="Strong"/>
-        </w:rPr>
-        <w:t xml:space="preserve"> </w:t>
-      </w:r>
-      <w:r>
-        <w:rPr>
-          <w:rStyle w:val="Strong"/>
-          <w:highlight w:val="yellow"/>
-        </w:rPr>
-        <w:t>ub4</w:t>
-      </w:r>
-    </w:p>
-    <w:p>
-      <w:pPr>
-        <w:rPr>
-          <w:rStyle w:val="Strong"/>
-        </w:rPr>
-      </w:pPr>
-      <w:r>
-        <w:rPr>
-          <w:rStyle w:val="Strong"/>
-        </w:rPr>
-        <w:t>}</w:t>
-      </w:r>
-    </w:p>
-    <w:p>
-      <w:pPr>
-        <w:rPr>
-          <w:rStyle w:val="Strong"/>
-        </w:rPr>
-      </w:pPr>
-      <w:proofErr w:type="spellStart"/>
-      <w:proofErr w:type="gramStart"/>
-      <w:r>
-        <w:rPr>
-          <w:rStyle w:val="Strong"/>
-        </w:rPr>
-        <w:t>vrrp_script</w:t>
-      </w:r>
-      <w:proofErr w:type="spellEnd"/>
-      <w:proofErr w:type="gramEnd"/>
-      <w:r>
-        <w:rPr>
-          <w:rStyle w:val="Strong"/>
-        </w:rPr>
-        <w:t xml:space="preserve"> </w:t>
-      </w:r>
-      <w:proofErr w:type="spellStart"/>
-      <w:r>
-        <w:rPr>
-          <w:rStyle w:val="Strong"/>
-        </w:rPr>
-        <w:t>haproxy</w:t>
-      </w:r>
-      <w:proofErr w:type="spellEnd"/>
-      <w:r>
-        <w:rPr>
-          <w:rStyle w:val="Strong"/>
-        </w:rPr>
-        <w:t xml:space="preserve"> {</w:t>
-      </w:r>
-    </w:p>
-    <w:p>
-      <w:pPr>
-        <w:rPr>
-          <w:rStyle w:val="Strong"/>
-        </w:rPr>
-      </w:pPr>
-      <w:r>
-        <w:rPr>
-          <w:rStyle w:val="Strong"/>
-        </w:rPr>
-        <w:t xml:space="preserve">  </w:t>
-      </w:r>
-      <w:proofErr w:type="gramStart"/>
-      <w:r>
-        <w:rPr>
-          <w:rStyle w:val="Strong"/>
-        </w:rPr>
-        <w:t>script</w:t>
-      </w:r>
-      <w:proofErr w:type="gramEnd"/>
-      <w:r>
-        <w:rPr>
-          <w:rStyle w:val="Strong"/>
-        </w:rPr>
-        <w:t xml:space="preserve"> "</w:t>
-      </w:r>
-      <w:proofErr w:type="spellStart"/>
-      <w:r>
-        <w:rPr>
-          <w:rStyle w:val="Strong"/>
-        </w:rPr>
-        <w:t>killall</w:t>
-      </w:r>
-      <w:proofErr w:type="spellEnd"/>
-      <w:r>
-        <w:rPr>
-          <w:rStyle w:val="Strong"/>
-        </w:rPr>
-        <w:t xml:space="preserve"> -0 </w:t>
-      </w:r>
-      <w:proofErr w:type="spellStart"/>
-      <w:r>
-        <w:rPr>
-          <w:rStyle w:val="Strong"/>
-        </w:rPr>
-        <w:t>haproxy</w:t>
-      </w:r>
-      <w:proofErr w:type="spellEnd"/>
-      <w:r>
-        <w:rPr>
-          <w:rStyle w:val="Strong"/>
-        </w:rPr>
-        <w:t>"</w:t>
-      </w:r>
-    </w:p>
-    <w:p>
-      <w:pPr>
-        <w:rPr>
-          <w:rStyle w:val="Strong"/>
-        </w:rPr>
-      </w:pPr>
-      <w:r>
-        <w:rPr>
-          <w:rStyle w:val="Strong"/>
-        </w:rPr>
-        <w:lastRenderedPageBreak/>
-        <w:t xml:space="preserve">  </w:t>
-      </w:r>
-      <w:proofErr w:type="gramStart"/>
-      <w:r>
-        <w:rPr>
-          <w:rStyle w:val="Strong"/>
-        </w:rPr>
-        <w:t>interval</w:t>
-      </w:r>
-      <w:proofErr w:type="gramEnd"/>
-      <w:r>
-        <w:rPr>
-          <w:rStyle w:val="Strong"/>
-        </w:rPr>
-        <w:t xml:space="preserve"> 2</w:t>
-      </w:r>
-    </w:p>
-    <w:p>
-      <w:pPr>
-        <w:rPr>
-          <w:rStyle w:val="Strong"/>
-        </w:rPr>
-      </w:pPr>
-      <w:r>
-        <w:rPr>
-          <w:rStyle w:val="Strong"/>
-        </w:rPr>
-        <w:t xml:space="preserve">  </w:t>
-      </w:r>
-      <w:proofErr w:type="gramStart"/>
-      <w:r>
-        <w:rPr>
-          <w:rStyle w:val="Strong"/>
-        </w:rPr>
-        <w:t>weight</w:t>
-      </w:r>
-      <w:proofErr w:type="gramEnd"/>
-      <w:r>
-        <w:rPr>
-          <w:rStyle w:val="Strong"/>
-        </w:rPr>
-        <w:t xml:space="preserve"> 2</w:t>
-      </w:r>
-    </w:p>
-    <w:p>
-      <w:pPr>
-        <w:rPr>
-          <w:rStyle w:val="Strong"/>
-        </w:rPr>
-      </w:pPr>
-      <w:r>
-        <w:rPr>
-          <w:rStyle w:val="Strong"/>
-        </w:rPr>
-        <w:t>}</w:t>
-      </w:r>
-    </w:p>
-    <w:p>
-      <w:pPr>
-        <w:rPr>
-          <w:rStyle w:val="Strong"/>
-        </w:rPr>
-      </w:pPr>
-      <w:proofErr w:type="spellStart"/>
-      <w:r>
-        <w:rPr>
-          <w:rStyle w:val="Strong"/>
-        </w:rPr>
-        <w:t>vrrp_instance</w:t>
-      </w:r>
-      <w:proofErr w:type="spellEnd"/>
-      <w:r>
-        <w:rPr>
-          <w:rStyle w:val="Strong"/>
-        </w:rPr>
-        <w:t xml:space="preserve"> 50 {</w:t>
-      </w:r>
-    </w:p>
-    <w:p>
-      <w:pPr>
-        <w:rPr>
-          <w:rStyle w:val="Strong"/>
-        </w:rPr>
-      </w:pPr>
-      <w:r>
-        <w:rPr>
-          <w:rStyle w:val="Strong"/>
-        </w:rPr>
-        <w:t xml:space="preserve">  </w:t>
-      </w:r>
-      <w:proofErr w:type="spellStart"/>
-      <w:r>
-        <w:rPr>
-          <w:rStyle w:val="Strong"/>
-        </w:rPr>
-        <w:t>virtual_router_id</w:t>
-      </w:r>
-      <w:proofErr w:type="spellEnd"/>
-      <w:r>
-        <w:rPr>
-          <w:rStyle w:val="Strong"/>
-        </w:rPr>
-        <w:t xml:space="preserve"> 50</w:t>
-      </w:r>
-    </w:p>
-    <w:p>
-      <w:pPr>
-        <w:rPr>
-          <w:rStyle w:val="Strong"/>
-        </w:rPr>
-      </w:pPr>
-      <w:r>
-        <w:rPr>
-          <w:rStyle w:val="Strong"/>
-        </w:rPr>
-        <w:t xml:space="preserve">  </w:t>
-      </w:r>
-      <w:proofErr w:type="spellStart"/>
-      <w:r>
-        <w:rPr>
-          <w:rStyle w:val="Strong"/>
-        </w:rPr>
-        <w:t>advert_int</w:t>
-      </w:r>
-      <w:proofErr w:type="spellEnd"/>
-      <w:r>
-        <w:rPr>
-          <w:rStyle w:val="Strong"/>
-        </w:rPr>
-        <w:t xml:space="preserve"> 1</w:t>
-      </w:r>
-    </w:p>
-    <w:p>
-      <w:pPr>
-        <w:rPr>
-          <w:rStyle w:val="Strong"/>
-        </w:rPr>
-      </w:pPr>
-      <w:r>
-        <w:rPr>
-          <w:rStyle w:val="Strong"/>
-        </w:rPr>
-        <w:t xml:space="preserve">  </w:t>
-      </w:r>
-      <w:proofErr w:type="gramStart"/>
-      <w:r>
-        <w:rPr>
-          <w:rStyle w:val="Strong"/>
-        </w:rPr>
-        <w:t>priority</w:t>
-      </w:r>
-      <w:proofErr w:type="gramEnd"/>
-      <w:r>
-        <w:rPr>
-          <w:rStyle w:val="Strong"/>
-        </w:rPr>
-        <w:t xml:space="preserve"> </w:t>
-      </w:r>
-      <w:r>
-        <w:rPr>
-          <w:rStyle w:val="Strong"/>
-          <w:highlight w:val="yellow"/>
-        </w:rPr>
-        <w:t>100</w:t>
-      </w:r>
-    </w:p>
-    <w:p>
-      <w:pPr>
-        <w:rPr>
-          <w:rStyle w:val="Strong"/>
-        </w:rPr>
-      </w:pPr>
-      <w:r>
-        <w:rPr>
-          <w:rStyle w:val="Strong"/>
-        </w:rPr>
-        <w:t xml:space="preserve">  </w:t>
-      </w:r>
-      <w:proofErr w:type="gramStart"/>
-      <w:r>
-        <w:rPr>
-          <w:rStyle w:val="Strong"/>
-        </w:rPr>
-        <w:t>state</w:t>
-      </w:r>
-      <w:proofErr w:type="gramEnd"/>
-      <w:r>
-        <w:rPr>
-          <w:rStyle w:val="Strong"/>
-        </w:rPr>
-        <w:t xml:space="preserve"> </w:t>
-      </w:r>
-      <w:r>
-        <w:rPr>
-          <w:rStyle w:val="Strong"/>
-          <w:highlight w:val="yellow"/>
-        </w:rPr>
-        <w:t>SLAVE</w:t>
-      </w:r>
-    </w:p>
-    <w:p>
-      <w:pPr>
-        <w:rPr>
-          <w:rStyle w:val="Strong"/>
-        </w:rPr>
-      </w:pPr>
-      <w:r>
-        <w:rPr>
-          <w:rStyle w:val="Strong"/>
-        </w:rPr>
-        <w:t xml:space="preserve">  </w:t>
-      </w:r>
-      <w:proofErr w:type="gramStart"/>
-      <w:r>
-        <w:rPr>
-          <w:rStyle w:val="Strong"/>
-        </w:rPr>
-        <w:t>interface</w:t>
-      </w:r>
-      <w:proofErr w:type="gramEnd"/>
-      <w:r>
-        <w:rPr>
-          <w:rStyle w:val="Strong"/>
-        </w:rPr>
-        <w:t xml:space="preserve"> eth0</w:t>
-      </w:r>
-    </w:p>
-    <w:p>
-      <w:pPr>
-        <w:rPr>
-          <w:rStyle w:val="Strong"/>
-        </w:rPr>
-      </w:pPr>
-      <w:r>
-        <w:rPr>
-          <w:rStyle w:val="Strong"/>
-        </w:rPr>
-        <w:t xml:space="preserve">  </w:t>
-      </w:r>
-      <w:proofErr w:type="spellStart"/>
-      <w:r>
-        <w:rPr>
-          <w:rStyle w:val="Strong"/>
-        </w:rPr>
-        <w:t>virtual_ipaddress</w:t>
-      </w:r>
-      <w:proofErr w:type="spellEnd"/>
-      <w:r>
-        <w:rPr>
-          <w:rStyle w:val="Strong"/>
-        </w:rPr>
-        <w:t xml:space="preserve"> {</w:t>
-      </w:r>
-    </w:p>
-    <w:p>
-      <w:pPr>
-        <w:rPr>
-          <w:rStyle w:val="Strong"/>
-        </w:rPr>
-      </w:pPr>
-      <w:r>
-        <w:rPr>
-          <w:rStyle w:val="Strong"/>
-        </w:rPr>
-        <w:t xml:space="preserve">    </w:t>
-      </w:r>
-      <w:r>
-        <w:rPr>
-          <w:rStyle w:val="Strong"/>
-          <w:highlight w:val="yellow"/>
-        </w:rPr>
-        <w:t>10.100.0.200</w:t>
-      </w:r>
-      <w:r>
-        <w:rPr>
-          <w:rStyle w:val="Strong"/>
-        </w:rPr>
-        <w:t xml:space="preserve"> </w:t>
-      </w:r>
-      <w:proofErr w:type="spellStart"/>
-      <w:r>
-        <w:rPr>
-          <w:rStyle w:val="Strong"/>
-        </w:rPr>
-        <w:t>dev</w:t>
-      </w:r>
-      <w:proofErr w:type="spellEnd"/>
-      <w:r>
-        <w:rPr>
-          <w:rStyle w:val="Strong"/>
-        </w:rPr>
-        <w:t xml:space="preserve"> eth0</w:t>
-      </w:r>
-    </w:p>
-    <w:p>
-      <w:pPr>
-        <w:rPr>
-          <w:rStyle w:val="Strong"/>
-        </w:rPr>
-      </w:pPr>
-      <w:r>
-        <w:rPr>
-          <w:rStyle w:val="Strong"/>
-        </w:rPr>
-        <w:t xml:space="preserve">  }</w:t>
-      </w:r>
-    </w:p>
-    <w:p>
-      <w:pPr>
-        <w:rPr>
-          <w:rStyle w:val="Strong"/>
-        </w:rPr>
-      </w:pPr>
-      <w:r>
-        <w:rPr>
-          <w:rStyle w:val="Strong"/>
-        </w:rPr>
-        <w:t xml:space="preserve">  </w:t>
-      </w:r>
-      <w:proofErr w:type="spellStart"/>
-      <w:r>
-        <w:rPr>
-          <w:rStyle w:val="Strong"/>
-        </w:rPr>
-        <w:t>track_script</w:t>
-      </w:r>
-      <w:proofErr w:type="spellEnd"/>
-      <w:r>
-        <w:rPr>
-          <w:rStyle w:val="Strong"/>
-        </w:rPr>
-        <w:t xml:space="preserve"> {</w:t>
-      </w:r>
-    </w:p>
-    <w:p>
-      <w:pPr>
-        <w:rPr>
-          <w:rStyle w:val="Strong"/>
-        </w:rPr>
-      </w:pPr>
-      <w:r>
-        <w:rPr>
-          <w:rStyle w:val="Strong"/>
-        </w:rPr>
-        <w:t xml:space="preserve">    </w:t>
-      </w:r>
-      <w:proofErr w:type="spellStart"/>
-      <w:proofErr w:type="gramStart"/>
-      <w:r>
-        <w:rPr>
-          <w:rStyle w:val="Strong"/>
-        </w:rPr>
-        <w:t>haproxy</w:t>
-      </w:r>
-      <w:proofErr w:type="spellEnd"/>
-      <w:proofErr w:type="gramEnd"/>
-    </w:p>
-    <w:p>
-      <w:pPr>
-        <w:rPr>
-          <w:rStyle w:val="Strong"/>
-        </w:rPr>
-      </w:pPr>
-      <w:r>
-        <w:rPr>
-          <w:rStyle w:val="Strong"/>
-        </w:rPr>
-        <w:t xml:space="preserve">  }</w:t>
-      </w:r>
-    </w:p>
-    <w:p>
-      <w:pPr>
-        <w:rPr>
-          <w:rStyle w:val="Strong"/>
-        </w:rPr>
-      </w:pPr>
-      <w:r>
-        <w:rPr>
-          <w:rStyle w:val="Strong"/>
-        </w:rPr>
-        <w:t>}</w:t>
-      </w:r>
-    </w:p>
-    <w:p>
-      <w:pPr>
         <w:pStyle w:val="Heading1"/>
       </w:pPr>
-      <w:bookmarkStart w:id="13" w:name="_Toc400372404"/>
+      <w:bookmarkStart w:id="14" w:name="_Toc400454001"/>
       <w:r>
         <w:t>Test and validation</w:t>
       </w:r>
-      <w:bookmarkEnd w:id="13"/>
+      <w:bookmarkEnd w:id="14"/>
     </w:p>
     <w:p>
       <w:pPr>
@@ -4417,6 +4427,7 @@
     </w:p>
     <w:p>
       <w:r>
+        <w:lastRenderedPageBreak/>
         <w:t>The Master node should get the VIP IP, in our example, 10.100.0.200.</w:t>
       </w:r>
       <w:r>
@@ -4465,10 +4476,7 @@
         <w:t>You</w:t>
       </w:r>
       <w:r>
-        <w:t xml:space="preserve"> should get the VRRP</w:t>
-      </w:r>
-      <w:r>
-        <w:t xml:space="preserve"> advertisement like this:</w:t>
+        <w:t xml:space="preserve"> should get the VRRP advertisement like this:</w:t>
       </w:r>
     </w:p>
     <w:p>
@@ -4498,7 +4506,6 @@
       </w:pPr>
       <w:proofErr w:type="gramStart"/>
       <w:r>
-        <w:lastRenderedPageBreak/>
         <w:t>host-10-100-0-11.cisco.com</w:t>
       </w:r>
       <w:proofErr w:type="gramEnd"/>
@@ -4589,7 +4596,13 @@
       </w:r>
       <w:proofErr w:type="spellEnd"/>
       <w:r>
-        <w:t xml:space="preserve"> on the Master to trigger the failover. The VIP IP should show up on the Slave node. Then, restarting the </w:t>
+        <w:t xml:space="preserve"> on the Master to trigger the failover. The VIP IP should show up on the </w:t>
+      </w:r>
+      <w:r>
+        <w:t>Backup</w:t>
+      </w:r>
+      <w:r>
+        <w:t xml:space="preserve"> node. Then, restarting the </w:t>
       </w:r>
       <w:proofErr w:type="spellStart"/>
       <w:r>
@@ -4605,7 +4618,13 @@
         <w:t xml:space="preserve">You can also </w:t>
       </w:r>
       <w:r>
-        <w:t xml:space="preserve">shut down the Master node or the interface of the Master node and check if the load balancer is still available. It should failover to the Slave node, and load balancer should always </w:t>
+        <w:t xml:space="preserve">shut down the Master node or the interface of the Master node and check if the load balancer is still available. It should failover to the </w:t>
+      </w:r>
+      <w:r>
+        <w:t>Backup</w:t>
+      </w:r>
+      <w:r>
+        <w:t xml:space="preserve"> node, and load balancer should always </w:t>
       </w:r>
       <w:r>
         <w:t>be accessi</w:t>
@@ -4613,8 +4632,6 @@
       <w:r>
         <w:t>ble.</w:t>
       </w:r>
-      <w:bookmarkStart w:id="14" w:name="_GoBack"/>
-      <w:bookmarkEnd w:id="14"/>
     </w:p>
     <w:p>
       <w:r>
@@ -5078,6 +5095,7 @@
   <w:style w:type="character" w:default="1" w:styleId="DefaultParagraphFont">
     <w:name w:val="Default Paragraph Font"/>
     <w:uiPriority w:val="1"/>
+    <w:semiHidden/>
     <w:unhideWhenUsed/>
   </w:style>
   <w:style w:type="table" w:default="1" w:styleId="TableNormal">
@@ -5503,6 +5521,7 @@
   <w:style w:type="character" w:default="1" w:styleId="DefaultParagraphFont">
     <w:name w:val="Default Paragraph Font"/>
     <w:uiPriority w:val="1"/>
+    <w:semiHidden/>
     <w:unhideWhenUsed/>
   </w:style>
   <w:style w:type="table" w:default="1" w:styleId="TableNormal">
@@ -6008,7 +6027,7 @@
 </file>
 
 <file path=customXml/itemProps1.xml><?xml version="1.0" encoding="utf-8"?>
-<ds:datastoreItem xmlns:ds="http://schemas.openxmlformats.org/officeDocument/2006/customXml" ds:itemID="{7F769BFE-3E87-439A-8F80-3119FD91A9F9}">
+<ds:datastoreItem xmlns:ds="http://schemas.openxmlformats.org/officeDocument/2006/customXml" ds:itemID="{018D1318-A6E3-4E02-8150-489BAA493DA7}">
   <ds:schemaRefs>
     <ds:schemaRef ds:uri="http://schemas.openxmlformats.org/officeDocument/2006/bibliography"/>
   </ds:schemaRefs>

</xml_diff>